<commit_message>
Changed the ids of each defect
</commit_message>
<xml_diff>
--- a/Defects.docx
+++ b/Defects.docx
@@ -60,7 +60,17 @@
           <w:szCs w:val="22"/>
           <w:lang w:val="en-US"/>
         </w:rPr>
-        <w:t>ID #: 1203092691</w:t>
+        <w:t>ID #: 1</w:t>
+      </w:r>
+      <w:r>
+        <w:rPr>
+          <w:rFonts w:ascii="Calibri" w:hAnsi="Calibri" w:eastAsia="Calibri" w:cs="Calibri"/>
+          <w:noProof w:val="0"/>
+          <w:sz w:val="22"/>
+          <w:szCs w:val="22"/>
+          <w:lang w:val="en-US"/>
+        </w:rPr>
+        <w:t>1,12,13</w:t>
       </w:r>
     </w:p>
     <w:p w14:noSpellErr="1">
@@ -149,15 +159,34 @@
       </w:hyperlink>
     </w:p>
     <w:p w14:noSpellErr="1">
-      <w:r>
-        <w:rPr>
-          <w:rFonts w:ascii="Calibri" w:hAnsi="Calibri" w:eastAsia="Calibri" w:cs="Calibri"/>
-          <w:noProof w:val="0"/>
-          <w:sz w:val="22"/>
-          <w:szCs w:val="22"/>
-          <w:lang w:val="en-US"/>
-        </w:rPr>
-        <w:t>ID #: 1203092691</w:t>
+      <w:pPr>
+        <w:rPr>
+          <w:rFonts w:ascii="Calibri" w:hAnsi="Calibri" w:eastAsia="Calibri" w:cs="Calibri"/>
+          <w:noProof w:val="0"/>
+          <w:sz w:val="22"/>
+          <w:szCs w:val="22"/>
+          <w:lang w:val="en-US"/>
+        </w:rPr>
+      </w:pPr>
+      <w:r>
+        <w:rPr>
+          <w:rFonts w:ascii="Calibri" w:hAnsi="Calibri" w:eastAsia="Calibri" w:cs="Calibri"/>
+          <w:noProof w:val="0"/>
+          <w:sz w:val="22"/>
+          <w:szCs w:val="22"/>
+          <w:lang w:val="en-US"/>
+        </w:rPr>
+        <w:t>ID #: 1</w:t>
+      </w:r>
+      <w:r>
+        <w:rPr>
+          <w:rFonts w:ascii="Calibri" w:hAnsi="Calibri" w:eastAsia="Calibri" w:cs="Calibri"/>
+          <w:noProof w:val="0"/>
+          <w:sz w:val="22"/>
+          <w:szCs w:val="22"/>
+          <w:lang w:val="en-US"/>
+        </w:rPr>
+        <w:t>4</w:t>
       </w:r>
     </w:p>
     <w:p w14:noSpellErr="1">
@@ -246,15 +275,34 @@
       </w:hyperlink>
     </w:p>
     <w:p w14:noSpellErr="1">
-      <w:r>
-        <w:rPr>
-          <w:rFonts w:ascii="Calibri" w:hAnsi="Calibri" w:eastAsia="Calibri" w:cs="Calibri"/>
-          <w:noProof w:val="0"/>
-          <w:sz w:val="22"/>
-          <w:szCs w:val="22"/>
-          <w:lang w:val="en-US"/>
-        </w:rPr>
-        <w:t>ID #: 1203092691</w:t>
+      <w:pPr>
+        <w:rPr>
+          <w:rFonts w:ascii="Calibri" w:hAnsi="Calibri" w:eastAsia="Calibri" w:cs="Calibri"/>
+          <w:noProof w:val="0"/>
+          <w:sz w:val="22"/>
+          <w:szCs w:val="22"/>
+          <w:lang w:val="en-US"/>
+        </w:rPr>
+      </w:pPr>
+      <w:r>
+        <w:rPr>
+          <w:rFonts w:ascii="Calibri" w:hAnsi="Calibri" w:eastAsia="Calibri" w:cs="Calibri"/>
+          <w:noProof w:val="0"/>
+          <w:sz w:val="22"/>
+          <w:szCs w:val="22"/>
+          <w:lang w:val="en-US"/>
+        </w:rPr>
+        <w:t>ID #: 1</w:t>
+      </w:r>
+      <w:r>
+        <w:rPr>
+          <w:rFonts w:ascii="Calibri" w:hAnsi="Calibri" w:eastAsia="Calibri" w:cs="Calibri"/>
+          <w:noProof w:val="0"/>
+          <w:sz w:val="22"/>
+          <w:szCs w:val="22"/>
+          <w:lang w:val="en-US"/>
+        </w:rPr>
+        <w:t>5</w:t>
       </w:r>
     </w:p>
     <w:p>
@@ -365,15 +413,34 @@
       </w:hyperlink>
     </w:p>
     <w:p w14:noSpellErr="1">
-      <w:r>
-        <w:rPr>
-          <w:rFonts w:ascii="Calibri" w:hAnsi="Calibri" w:eastAsia="Calibri" w:cs="Calibri"/>
-          <w:noProof w:val="0"/>
-          <w:sz w:val="22"/>
-          <w:szCs w:val="22"/>
-          <w:lang w:val="en-US"/>
-        </w:rPr>
-        <w:t>ID #: 1203092691</w:t>
+      <w:pPr>
+        <w:rPr>
+          <w:rFonts w:ascii="Calibri" w:hAnsi="Calibri" w:eastAsia="Calibri" w:cs="Calibri"/>
+          <w:noProof w:val="0"/>
+          <w:sz w:val="22"/>
+          <w:szCs w:val="22"/>
+          <w:lang w:val="en-US"/>
+        </w:rPr>
+      </w:pPr>
+      <w:r>
+        <w:rPr>
+          <w:rFonts w:ascii="Calibri" w:hAnsi="Calibri" w:eastAsia="Calibri" w:cs="Calibri"/>
+          <w:noProof w:val="0"/>
+          <w:sz w:val="22"/>
+          <w:szCs w:val="22"/>
+          <w:lang w:val="en-US"/>
+        </w:rPr>
+        <w:t>ID #: 1</w:t>
+      </w:r>
+      <w:r>
+        <w:rPr>
+          <w:rFonts w:ascii="Calibri" w:hAnsi="Calibri" w:eastAsia="Calibri" w:cs="Calibri"/>
+          <w:noProof w:val="0"/>
+          <w:sz w:val="22"/>
+          <w:szCs w:val="22"/>
+          <w:lang w:val="en-US"/>
+        </w:rPr>
+        <w:t>6</w:t>
       </w:r>
     </w:p>
     <w:p>
@@ -552,15 +619,34 @@
       </w:hyperlink>
     </w:p>
     <w:p w14:noSpellErr="1">
-      <w:r>
-        <w:rPr>
-          <w:rFonts w:ascii="Calibri" w:hAnsi="Calibri" w:eastAsia="Calibri" w:cs="Calibri"/>
-          <w:noProof w:val="0"/>
-          <w:sz w:val="22"/>
-          <w:szCs w:val="22"/>
-          <w:lang w:val="en-US"/>
-        </w:rPr>
-        <w:t>ID #: 1203092691</w:t>
+      <w:pPr>
+        <w:rPr>
+          <w:rFonts w:ascii="Calibri" w:hAnsi="Calibri" w:eastAsia="Calibri" w:cs="Calibri"/>
+          <w:noProof w:val="0"/>
+          <w:sz w:val="22"/>
+          <w:szCs w:val="22"/>
+          <w:lang w:val="en-US"/>
+        </w:rPr>
+      </w:pPr>
+      <w:r>
+        <w:rPr>
+          <w:rFonts w:ascii="Calibri" w:hAnsi="Calibri" w:eastAsia="Calibri" w:cs="Calibri"/>
+          <w:noProof w:val="0"/>
+          <w:sz w:val="22"/>
+          <w:szCs w:val="22"/>
+          <w:lang w:val="en-US"/>
+        </w:rPr>
+        <w:t>ID #: 1</w:t>
+      </w:r>
+      <w:r>
+        <w:rPr>
+          <w:rFonts w:ascii="Calibri" w:hAnsi="Calibri" w:eastAsia="Calibri" w:cs="Calibri"/>
+          <w:noProof w:val="0"/>
+          <w:sz w:val="22"/>
+          <w:szCs w:val="22"/>
+          <w:lang w:val="en-US"/>
+        </w:rPr>
+        <w:t>7</w:t>
       </w:r>
     </w:p>
     <w:p w14:noSpellErr="1">
@@ -685,15 +771,34 @@
       </w:hyperlink>
     </w:p>
     <w:p w14:noSpellErr="1">
-      <w:r>
-        <w:rPr>
-          <w:rFonts w:ascii="Calibri" w:hAnsi="Calibri" w:eastAsia="Calibri" w:cs="Calibri"/>
-          <w:noProof w:val="0"/>
-          <w:sz w:val="22"/>
-          <w:szCs w:val="22"/>
-          <w:lang w:val="en-US"/>
-        </w:rPr>
-        <w:t>ID #: 1203092691</w:t>
+      <w:pPr>
+        <w:rPr>
+          <w:rFonts w:ascii="Calibri" w:hAnsi="Calibri" w:eastAsia="Calibri" w:cs="Calibri"/>
+          <w:noProof w:val="0"/>
+          <w:sz w:val="22"/>
+          <w:szCs w:val="22"/>
+          <w:lang w:val="en-US"/>
+        </w:rPr>
+      </w:pPr>
+      <w:r>
+        <w:rPr>
+          <w:rFonts w:ascii="Calibri" w:hAnsi="Calibri" w:eastAsia="Calibri" w:cs="Calibri"/>
+          <w:noProof w:val="0"/>
+          <w:sz w:val="22"/>
+          <w:szCs w:val="22"/>
+          <w:lang w:val="en-US"/>
+        </w:rPr>
+        <w:t>ID #: 1</w:t>
+      </w:r>
+      <w:r>
+        <w:rPr>
+          <w:rFonts w:ascii="Calibri" w:hAnsi="Calibri" w:eastAsia="Calibri" w:cs="Calibri"/>
+          <w:noProof w:val="0"/>
+          <w:sz w:val="22"/>
+          <w:szCs w:val="22"/>
+          <w:lang w:val="en-US"/>
+        </w:rPr>
+        <w:t>8</w:t>
       </w:r>
     </w:p>
     <w:p w14:noSpellErr="1">
@@ -782,15 +887,34 @@
       </w:hyperlink>
     </w:p>
     <w:p w14:noSpellErr="1">
-      <w:r>
-        <w:rPr>
-          <w:rFonts w:ascii="Calibri" w:hAnsi="Calibri" w:eastAsia="Calibri" w:cs="Calibri"/>
-          <w:noProof w:val="0"/>
-          <w:sz w:val="22"/>
-          <w:szCs w:val="22"/>
-          <w:lang w:val="en-US"/>
-        </w:rPr>
-        <w:t>ID #: 1203092691</w:t>
+      <w:pPr>
+        <w:rPr>
+          <w:rFonts w:ascii="Calibri" w:hAnsi="Calibri" w:eastAsia="Calibri" w:cs="Calibri"/>
+          <w:noProof w:val="0"/>
+          <w:sz w:val="22"/>
+          <w:szCs w:val="22"/>
+          <w:lang w:val="en-US"/>
+        </w:rPr>
+      </w:pPr>
+      <w:r>
+        <w:rPr>
+          <w:rFonts w:ascii="Calibri" w:hAnsi="Calibri" w:eastAsia="Calibri" w:cs="Calibri"/>
+          <w:noProof w:val="0"/>
+          <w:sz w:val="22"/>
+          <w:szCs w:val="22"/>
+          <w:lang w:val="en-US"/>
+        </w:rPr>
+        <w:t>ID #: 1</w:t>
+      </w:r>
+      <w:r>
+        <w:rPr>
+          <w:rFonts w:ascii="Calibri" w:hAnsi="Calibri" w:eastAsia="Calibri" w:cs="Calibri"/>
+          <w:noProof w:val="0"/>
+          <w:sz w:val="22"/>
+          <w:szCs w:val="22"/>
+          <w:lang w:val="en-US"/>
+        </w:rPr>
+        <w:t>9</w:t>
       </w:r>
     </w:p>
     <w:p>
@@ -901,15 +1025,34 @@
       </w:hyperlink>
     </w:p>
     <w:p w14:noSpellErr="1">
-      <w:r>
-        <w:rPr>
-          <w:rFonts w:ascii="Calibri" w:hAnsi="Calibri" w:eastAsia="Calibri" w:cs="Calibri"/>
-          <w:noProof w:val="0"/>
-          <w:sz w:val="22"/>
-          <w:szCs w:val="22"/>
-          <w:lang w:val="en-US"/>
-        </w:rPr>
-        <w:t>ID #: 1203092691</w:t>
+      <w:pPr>
+        <w:rPr>
+          <w:rFonts w:ascii="Calibri" w:hAnsi="Calibri" w:eastAsia="Calibri" w:cs="Calibri"/>
+          <w:noProof w:val="0"/>
+          <w:sz w:val="22"/>
+          <w:szCs w:val="22"/>
+          <w:lang w:val="en-US"/>
+        </w:rPr>
+      </w:pPr>
+      <w:r>
+        <w:rPr>
+          <w:rFonts w:ascii="Calibri" w:hAnsi="Calibri" w:eastAsia="Calibri" w:cs="Calibri"/>
+          <w:noProof w:val="0"/>
+          <w:sz w:val="22"/>
+          <w:szCs w:val="22"/>
+          <w:lang w:val="en-US"/>
+        </w:rPr>
+        <w:t xml:space="preserve">ID #: </w:t>
+      </w:r>
+      <w:r>
+        <w:rPr>
+          <w:rFonts w:ascii="Calibri" w:hAnsi="Calibri" w:eastAsia="Calibri" w:cs="Calibri"/>
+          <w:noProof w:val="0"/>
+          <w:sz w:val="22"/>
+          <w:szCs w:val="22"/>
+          <w:lang w:val="en-US"/>
+        </w:rPr>
+        <w:t>20</w:t>
       </w:r>
     </w:p>
     <w:p w14:noSpellErr="1">

</xml_diff>

<commit_message>
Added a FD to list of defects
</commit_message>
<xml_diff>
--- a/Defects.docx
+++ b/Defects.docx
@@ -1093,6 +1093,222 @@
         </w:rPr>
         <w:t>Description: Control structures should all include opening and closing braces</w:t>
       </w:r>
+    </w:p>
+    <w:p w14:noSpellErr="1">
+      <w:r>
+        <w:rPr>
+          <w:rFonts w:ascii="Calibri" w:hAnsi="Calibri" w:eastAsia="Calibri" w:cs="Calibri"/>
+          <w:noProof w:val="0"/>
+          <w:sz w:val="22"/>
+          <w:szCs w:val="22"/>
+          <w:lang w:val="en-US"/>
+        </w:rPr>
+        <w:t>______________________________________________________________________________</w:t>
+      </w:r>
+    </w:p>
+    <w:p>
+      <w:r>
+        <w:rPr>
+          <w:rFonts w:ascii="Calibri" w:hAnsi="Calibri" w:eastAsia="Calibri" w:cs="Calibri"/>
+          <w:noProof w:val="0"/>
+          <w:sz w:val="22"/>
+          <w:szCs w:val="22"/>
+          <w:lang w:val="en-US"/>
+        </w:rPr>
+        <w:t xml:space="preserve">Reviewer: Nubian </w:t>
+      </w:r>
+      <w:r>
+        <w:rPr>
+          <w:rFonts w:ascii="Calibri" w:hAnsi="Calibri" w:eastAsia="Calibri" w:cs="Calibri"/>
+          <w:noProof w:val="0"/>
+          <w:sz w:val="22"/>
+          <w:szCs w:val="22"/>
+          <w:lang w:val="en-US"/>
+        </w:rPr>
+        <w:t>Tesfai</w:t>
+      </w:r>
+    </w:p>
+    <w:p w14:noSpellErr="1">
+      <w:r>
+        <w:rPr>
+          <w:rFonts w:ascii="Calibri" w:hAnsi="Calibri" w:eastAsia="Calibri" w:cs="Calibri"/>
+          <w:noProof w:val="0"/>
+          <w:sz w:val="22"/>
+          <w:szCs w:val="22"/>
+          <w:lang w:val="en-US"/>
+        </w:rPr>
+        <w:t xml:space="preserve">GH Repo: </w:t>
+      </w:r>
+      <w:hyperlink r:id="R64d001c5e119401b">
+        <w:r>
+          <w:rPr>
+            <w:rStyle w:val="Hyperlink"/>
+            <w:rFonts w:ascii="Calibri" w:hAnsi="Calibri" w:eastAsia="Calibri" w:cs="Calibri"/>
+            <w:noProof w:val="0"/>
+            <w:sz w:val="22"/>
+            <w:szCs w:val="22"/>
+            <w:lang w:val="en-US"/>
+          </w:rPr>
+          <w:t>https://github.com/ntesfai/ntesfai_review</w:t>
+        </w:r>
+      </w:hyperlink>
+    </w:p>
+    <w:p w14:noSpellErr="1">
+      <w:pPr>
+        <w:rPr>
+          <w:rFonts w:ascii="Calibri" w:hAnsi="Calibri" w:eastAsia="Calibri" w:cs="Calibri"/>
+          <w:noProof w:val="0"/>
+          <w:sz w:val="22"/>
+          <w:szCs w:val="22"/>
+          <w:lang w:val="en-US"/>
+        </w:rPr>
+      </w:pPr>
+      <w:r>
+        <w:rPr>
+          <w:rFonts w:ascii="Calibri" w:hAnsi="Calibri" w:eastAsia="Calibri" w:cs="Calibri"/>
+          <w:noProof w:val="0"/>
+          <w:sz w:val="22"/>
+          <w:szCs w:val="22"/>
+          <w:lang w:val="en-US"/>
+        </w:rPr>
+        <w:t xml:space="preserve">ID #: </w:t>
+      </w:r>
+      <w:r>
+        <w:rPr>
+          <w:rFonts w:ascii="Calibri" w:hAnsi="Calibri" w:eastAsia="Calibri" w:cs="Calibri"/>
+          <w:noProof w:val="0"/>
+          <w:sz w:val="22"/>
+          <w:szCs w:val="22"/>
+          <w:lang w:val="en-US"/>
+        </w:rPr>
+        <w:t>2</w:t>
+      </w:r>
+      <w:r>
+        <w:rPr>
+          <w:rFonts w:ascii="Calibri" w:hAnsi="Calibri" w:eastAsia="Calibri" w:cs="Calibri"/>
+          <w:noProof w:val="0"/>
+          <w:sz w:val="22"/>
+          <w:szCs w:val="22"/>
+          <w:lang w:val="en-US"/>
+        </w:rPr>
+        <w:t>1</w:t>
+      </w:r>
+    </w:p>
+    <w:p w14:noSpellErr="1">
+      <w:pPr>
+        <w:pStyle w:val="Normal"/>
+        <w:rPr>
+          <w:rFonts w:ascii="Calibri" w:hAnsi="Calibri" w:eastAsia="Calibri" w:cs="Calibri"/>
+          <w:noProof w:val="0"/>
+          <w:sz w:val="22"/>
+          <w:szCs w:val="22"/>
+          <w:lang w:val="en-US"/>
+        </w:rPr>
+      </w:pPr>
+      <w:r>
+        <w:rPr>
+          <w:rFonts w:ascii="Calibri" w:hAnsi="Calibri" w:eastAsia="Calibri" w:cs="Calibri"/>
+          <w:noProof w:val="0"/>
+          <w:sz w:val="22"/>
+          <w:szCs w:val="22"/>
+          <w:lang w:val="en-US"/>
+        </w:rPr>
+        <w:t>Category: {3</w:t>
+      </w:r>
+      <w:r>
+        <w:rPr>
+          <w:rFonts w:ascii="Calibri" w:hAnsi="Calibri" w:eastAsia="Calibri" w:cs="Calibri"/>
+          <w:noProof w:val="0"/>
+          <w:sz w:val="22"/>
+          <w:szCs w:val="22"/>
+          <w:lang w:val="en-US"/>
+        </w:rPr>
+        <w:t xml:space="preserve">}                                         </w:t>
+      </w:r>
+      <w:r>
+        <w:rPr>
+          <w:rFonts w:ascii="Calibri" w:hAnsi="Calibri" w:eastAsia="Calibri" w:cs="Calibri"/>
+          <w:noProof w:val="0"/>
+          <w:sz w:val="22"/>
+          <w:szCs w:val="22"/>
+          <w:lang w:val="en-US"/>
+        </w:rPr>
+        <w:t>Severity</w:t>
+      </w:r>
+      <w:r>
+        <w:rPr>
+          <w:rFonts w:ascii="Calibri" w:hAnsi="Calibri" w:eastAsia="Calibri" w:cs="Calibri"/>
+          <w:noProof w:val="0"/>
+          <w:sz w:val="22"/>
+          <w:szCs w:val="22"/>
+          <w:lang w:val="en-US"/>
+        </w:rPr>
+        <w:t xml:space="preserve">: </w:t>
+      </w:r>
+      <w:r>
+        <w:rPr>
+          <w:rFonts w:ascii="Calibri" w:hAnsi="Calibri" w:eastAsia="Calibri" w:cs="Calibri"/>
+          <w:noProof w:val="0"/>
+          <w:sz w:val="22"/>
+          <w:szCs w:val="22"/>
+          <w:lang w:val="en-US"/>
+        </w:rPr>
+        <w:t xml:space="preserve">MJ                                   </w:t>
+      </w:r>
+      <w:r>
+        <w:rPr>
+          <w:rFonts w:ascii="Calibri" w:hAnsi="Calibri" w:eastAsia="Calibri" w:cs="Calibri"/>
+          <w:noProof w:val="0"/>
+          <w:sz w:val="22"/>
+          <w:szCs w:val="22"/>
+          <w:lang w:val="en-US"/>
+        </w:rPr>
+        <w:t>File</w:t>
+      </w:r>
+      <w:r>
+        <w:rPr>
+          <w:rFonts w:ascii="Calibri" w:hAnsi="Calibri" w:eastAsia="Calibri" w:cs="Calibri"/>
+          <w:noProof w:val="0"/>
+          <w:sz w:val="22"/>
+          <w:szCs w:val="22"/>
+          <w:lang w:val="en-US"/>
+        </w:rPr>
+        <w:t xml:space="preserve"> &amp; Line No.: [SortAlgos.java 199]</w:t>
+      </w:r>
+    </w:p>
+    <w:p>
+      <w:pPr>
+        <w:pStyle w:val="Normal"/>
+        <w:rPr>
+          <w:rFonts w:ascii="Calibri" w:hAnsi="Calibri" w:eastAsia="Calibri" w:cs="Calibri"/>
+          <w:noProof w:val="0"/>
+          <w:sz w:val="22"/>
+          <w:szCs w:val="22"/>
+          <w:lang w:val="en-US"/>
+        </w:rPr>
+      </w:pPr>
+      <w:r>
+        <w:rPr>
+          <w:rFonts w:ascii="Calibri" w:hAnsi="Calibri" w:eastAsia="Calibri" w:cs="Calibri"/>
+          <w:noProof w:val="0"/>
+          <w:sz w:val="22"/>
+          <w:szCs w:val="22"/>
+          <w:lang w:val="en-US"/>
+        </w:rPr>
+        <w:t>Description: The algorithm will throw an error if FIRST is not equal to LAST</w:t>
+      </w:r>
+    </w:p>
+    <w:p w14:noSpellErr="1">
+      <w:pPr>
+        <w:pStyle w:val="Normal"/>
+        <w:rPr>
+          <w:rFonts w:ascii="Calibri" w:hAnsi="Calibri" w:eastAsia="Calibri" w:cs="Calibri"/>
+          <w:noProof w:val="0"/>
+          <w:sz w:val="22"/>
+          <w:szCs w:val="22"/>
+          <w:lang w:val="en-US"/>
+        </w:rPr>
+      </w:pPr>
     </w:p>
     <w:sectPr>
       <w:pgSz w:w="12240" w:h="15840" w:orient="portrait"/>

</xml_diff>